<commit_message>
@Naufel2510 atualização da documentação e site
</commit_message>
<xml_diff>
--- a/Documentação/Documentação projeto individual.docx
+++ b/Documentação/Documentação projeto individual.docx
@@ -269,8 +269,6 @@
         </w:rPr>
         <w:t>2023</w:t>
       </w:r>
-      <w:bookmarkStart w:id="0" w:name="_GoBack"/>
-      <w:bookmarkEnd w:id="0"/>
     </w:p>
     <w:p>
       <w:pPr>
@@ -295,6 +293,27 @@
         <w:ind w:firstLine="708"/>
       </w:pPr>
       <w:r>
+        <w:t xml:space="preserve">-- falar sobre o basquete e a </w:t>
+      </w:r>
+      <w:proofErr w:type="spellStart"/>
+      <w:proofErr w:type="gramStart"/>
+      <w:r>
+        <w:t>nba</w:t>
+      </w:r>
+      <w:proofErr w:type="spellEnd"/>
+      <w:proofErr w:type="gramEnd"/>
+      <w:r>
+        <w:t xml:space="preserve"> --</w:t>
+      </w:r>
+    </w:p>
+    <w:p>
+      <w:pPr>
+        <w:ind w:firstLine="708"/>
+      </w:pPr>
+      <w:r>
+        <w:t xml:space="preserve">A </w:t>
+      </w:r>
+      <w:r>
         <w:t xml:space="preserve">NBA tem uma longa história e atualmente é uma parte bem estabelecida da cultura geral. Existem muitas informações interessantes para fornecer às pessoas, tanto sobre times como jogadores. No que diz respeito a jogadores, existe um grande interesse e valor em estatísticas, seja quantidade de pontos, assistências, rebotes, porcentagem de acerto de arremessos e lance livre, quantidade de campeonatos vencidos, quantidade de temporadas jogadas, times em que </w:t>
       </w:r>
       <w:proofErr w:type="gramStart"/>
@@ -326,6 +345,26 @@
     <w:p>
       <w:r>
         <w:tab/>
+      </w:r>
+      <w:r>
+        <w:t>--</w:t>
+      </w:r>
+      <w:proofErr w:type="gramStart"/>
+      <w:r>
+        <w:t xml:space="preserve">  </w:t>
+      </w:r>
+      <w:proofErr w:type="gramEnd"/>
+      <w:r>
+        <w:t>explicar melhor o motivo de eu gostar do esporte e como que eu conheci --</w:t>
+      </w:r>
+      <w:bookmarkStart w:id="0" w:name="_GoBack"/>
+      <w:bookmarkEnd w:id="0"/>
+    </w:p>
+    <w:p>
+      <w:pPr>
+        <w:ind w:firstLine="708"/>
+      </w:pPr>
+      <w:r>
         <w:t>Eu sou bastante fã de basquete e NBA, portanto fico bastante interessado em prover para pessoas informações sobre o esporte que amo.</w:t>
       </w:r>
     </w:p>

</xml_diff>

<commit_message>
@Naufel2510 atualização da documentação
</commit_message>
<xml_diff>
--- a/Documentação/Documentação projeto individual.docx
+++ b/Documentação/Documentação projeto individual.docx
@@ -272,6 +272,7 @@
     </w:p>
     <w:p>
       <w:pPr>
+        <w:jc w:val="both"/>
         <w:rPr>
           <w:b/>
           <w:sz w:val="36"/>
@@ -291,24 +292,30 @@
     <w:p>
       <w:pPr>
         <w:ind w:firstLine="708"/>
-      </w:pPr>
-      <w:r>
-        <w:t xml:space="preserve">-- falar sobre o basquete e a </w:t>
-      </w:r>
-      <w:proofErr w:type="spellStart"/>
+        <w:jc w:val="both"/>
+      </w:pPr>
+      <w:r>
+        <w:t xml:space="preserve">Basquete é um esporte que se originou no fim do século XIX nos Estados Unidos. Sua principal premissa envolve dois times competindo e arremessando a bola na cesta do adversário. Ao longo dos anos, as regras evoluíram, porém o objetivo principal permaneceu o mesmo. Ao longo da história do esporte, o esporte ganhou fama e expandiu sua presença para o mundo inteiro, e o maior estágio para os melhores jogadores </w:t>
+      </w:r>
       <w:proofErr w:type="gramStart"/>
       <w:r>
-        <w:t>nba</w:t>
-      </w:r>
-      <w:proofErr w:type="spellEnd"/>
+        <w:t>do mundo jogar</w:t>
+      </w:r>
       <w:proofErr w:type="gramEnd"/>
       <w:r>
-        <w:t xml:space="preserve"> --</w:t>
+        <w:t xml:space="preserve"> a </w:t>
+      </w:r>
+      <w:r>
+        <w:t>e</w:t>
+      </w:r>
+      <w:r>
+        <w:t>mergir foi a liga norte-americana NBA.</w:t>
       </w:r>
     </w:p>
     <w:p>
       <w:pPr>
         <w:ind w:firstLine="708"/>
+        <w:jc w:val="both"/>
       </w:pPr>
       <w:r>
         <w:t xml:space="preserve">A </w:t>
@@ -327,6 +334,7 @@
     </w:p>
     <w:p>
       <w:pPr>
+        <w:jc w:val="both"/>
         <w:rPr>
           <w:b/>
           <w:sz w:val="36"/>
@@ -343,33 +351,28 @@
       </w:r>
     </w:p>
     <w:p>
+      <w:pPr>
+        <w:jc w:val="both"/>
+      </w:pPr>
       <w:r>
         <w:tab/>
-      </w:r>
-      <w:r>
-        <w:t>--</w:t>
-      </w:r>
-      <w:proofErr w:type="gramStart"/>
-      <w:r>
-        <w:t xml:space="preserve">  </w:t>
-      </w:r>
-      <w:proofErr w:type="gramEnd"/>
-      <w:r>
-        <w:t>explicar melhor o motivo de eu gostar do esporte e como que eu conheci --</w:t>
+        <w:t>Eu nem sempre fui especificamente muito interessado em basquete, o que mudou foi um anime que eu assisti e gostei bastante. Depois de consumir esse pedaço de mídia, um interesse surgiu, comecei a praticar basquete</w:t>
+      </w:r>
+      <w:r>
+        <w:t>, inicialmente fazendo aula no SESC e depois jogando em quase todo domingo no clube que frequento</w:t>
       </w:r>
       <w:bookmarkStart w:id="0" w:name="_GoBack"/>
       <w:bookmarkEnd w:id="0"/>
-    </w:p>
-    <w:p>
-      <w:pPr>
-        <w:ind w:firstLine="708"/>
-      </w:pPr>
-      <w:r>
-        <w:t>Eu sou bastante fã de basquete e NBA, portanto fico bastante interessado em prover para pessoas informações sobre o esporte que amo.</w:t>
-      </w:r>
-    </w:p>
-    <w:p>
-      <w:pPr>
+      <w:r>
+        <w:t>,</w:t>
+      </w:r>
+      <w:r>
+        <w:t xml:space="preserve"> e a expandir meu conhecimento de NBA, desde então aprendi bastante sobre esse esporte, consumi bastante conteúdo associado a ele e criei divertidas memórias associadas a ele. Hoje basquete é meu esporte favorito e uma parte fundamental de minha identidade.</w:t>
+      </w:r>
+    </w:p>
+    <w:p>
+      <w:pPr>
+        <w:jc w:val="both"/>
         <w:rPr>
           <w:b/>
           <w:sz w:val="36"/>
@@ -386,6 +389,9 @@
       </w:r>
     </w:p>
     <w:p>
+      <w:pPr>
+        <w:jc w:val="both"/>
+      </w:pPr>
       <w:r>
         <w:tab/>
         <w:t xml:space="preserve">Criar um site que </w:t>
@@ -401,6 +407,7 @@
     </w:p>
     <w:p>
       <w:pPr>
+        <w:jc w:val="both"/>
         <w:rPr>
           <w:b/>
           <w:sz w:val="36"/>
@@ -423,6 +430,7 @@
           <w:ilvl w:val="0"/>
           <w:numId w:val="1"/>
         </w:numPr>
+        <w:jc w:val="both"/>
       </w:pPr>
       <w:r>
         <w:t>Site institucional</w:t>
@@ -435,6 +443,7 @@
           <w:ilvl w:val="1"/>
           <w:numId w:val="1"/>
         </w:numPr>
+        <w:jc w:val="both"/>
       </w:pPr>
       <w:r>
         <w:t>Home</w:t>
@@ -447,6 +456,7 @@
           <w:ilvl w:val="1"/>
           <w:numId w:val="1"/>
         </w:numPr>
+        <w:jc w:val="both"/>
       </w:pPr>
       <w:proofErr w:type="spellStart"/>
       <w:r>
@@ -461,6 +471,7 @@
           <w:ilvl w:val="1"/>
           <w:numId w:val="1"/>
         </w:numPr>
+        <w:jc w:val="both"/>
       </w:pPr>
       <w:r>
         <w:t>Cadastro</w:t>
@@ -473,6 +484,7 @@
           <w:ilvl w:val="1"/>
           <w:numId w:val="1"/>
         </w:numPr>
+        <w:jc w:val="both"/>
       </w:pPr>
       <w:r>
         <w:t>Enquetes</w:t>
@@ -485,6 +497,7 @@
           <w:ilvl w:val="1"/>
           <w:numId w:val="1"/>
         </w:numPr>
+        <w:jc w:val="both"/>
       </w:pPr>
       <w:r>
         <w:t>Resultado de enquetes</w:t>
@@ -497,6 +510,7 @@
           <w:ilvl w:val="1"/>
           <w:numId w:val="1"/>
         </w:numPr>
+        <w:jc w:val="both"/>
       </w:pPr>
       <w:r>
         <w:t>Recomendação de filmes</w:t>
@@ -509,6 +523,7 @@
           <w:ilvl w:val="1"/>
           <w:numId w:val="1"/>
         </w:numPr>
+        <w:jc w:val="both"/>
       </w:pPr>
       <w:r>
         <w:t>Recomendação de animes</w:t>
@@ -521,6 +536,7 @@
           <w:ilvl w:val="1"/>
           <w:numId w:val="1"/>
         </w:numPr>
+        <w:jc w:val="both"/>
       </w:pPr>
       <w:r>
         <w:t>Times e melhores jogadores</w:t>
@@ -533,8 +549,10 @@
           <w:ilvl w:val="0"/>
           <w:numId w:val="1"/>
         </w:numPr>
-      </w:pPr>
-      <w:r>
+        <w:jc w:val="both"/>
+      </w:pPr>
+      <w:r>
+        <w:lastRenderedPageBreak/>
         <w:t>Banco de dados</w:t>
       </w:r>
     </w:p>
@@ -545,6 +563,7 @@
           <w:ilvl w:val="1"/>
           <w:numId w:val="1"/>
         </w:numPr>
+        <w:jc w:val="both"/>
       </w:pPr>
       <w:r>
         <w:t>Modelagem</w:t>
@@ -557,6 +576,7 @@
           <w:ilvl w:val="1"/>
           <w:numId w:val="1"/>
         </w:numPr>
+        <w:jc w:val="both"/>
       </w:pPr>
       <w:r>
         <w:t>Programação</w:t>
@@ -569,6 +589,7 @@
           <w:ilvl w:val="0"/>
           <w:numId w:val="1"/>
         </w:numPr>
+        <w:jc w:val="both"/>
       </w:pPr>
       <w:r>
         <w:t>Conexão entre banco de dados e site</w:t>
@@ -581,6 +602,7 @@
           <w:ilvl w:val="0"/>
           <w:numId w:val="1"/>
         </w:numPr>
+        <w:jc w:val="both"/>
       </w:pPr>
       <w:proofErr w:type="gramStart"/>
       <w:r>

</xml_diff>